<commit_message>
AUTO FROM WORK 05.10.2022 15:29:39,03
</commit_message>
<xml_diff>
--- a/ZAMER/Win32/Release/REPORT/321.docx
+++ b/ZAMER/Win32/Release/REPORT/321.docx
@@ -1746,7 +1746,7 @@
                 <w:sz w:val="28"/>
                 <w:lang w:val="en-US"/>
               </w:rPr>
-              <w:t>495</w:t>
+              <w:t>494,8</w:t>
             </w:r>
           </w:p>
         </w:tc>
@@ -1773,7 +1773,7 @@
                 <w:sz w:val="28"/>
                 <w:lang w:val="en-US"/>
               </w:rPr>
-              <w:t>6,994</w:t>
+              <w:t>7,004</w:t>
             </w:r>
           </w:p>
         </w:tc>
@@ -1800,7 +1800,7 @@
                 <w:sz w:val="28"/>
                 <w:lang w:val="en-US"/>
               </w:rPr>
-              <w:t>1628,54</w:t>
+              <w:t>1671,13</w:t>
             </w:r>
           </w:p>
         </w:tc>
@@ -1819,8 +1819,16 @@
               <w:spacing w:line="360" w:lineRule="auto"/>
               <w:rPr>
                 <w:sz w:val="28"/>
-              </w:rPr>
-            </w:pPr>
+                <w:lang w:val="en-US"/>
+              </w:rPr>
+            </w:pPr>
+            <w:r>
+              <w:rPr>
+                <w:sz w:val="28"/>
+                <w:lang w:val="en-US"/>
+              </w:rPr>
+              <w:t>1</w:t>
+            </w:r>
           </w:p>
         </w:tc>
         <w:tc>
@@ -1914,7 +1922,7 @@
                 <w:sz w:val="28"/>
                 <w:lang w:val="en-US"/>
               </w:rPr>
-              <w:t>494,8</w:t>
+              <w:t>494,7</w:t>
             </w:r>
           </w:p>
         </w:tc>
@@ -1941,7 +1949,7 @@
                 <w:sz w:val="28"/>
                 <w:lang w:val="en-US"/>
               </w:rPr>
-              <w:t>6,994</w:t>
+              <w:t>7,013</w:t>
             </w:r>
           </w:p>
         </w:tc>
@@ -1968,7 +1976,7 @@
                 <w:sz w:val="28"/>
                 <w:lang w:val="en-US"/>
               </w:rPr>
-              <w:t>1650,15</w:t>
+              <w:t>1665,42</w:t>
             </w:r>
           </w:p>
         </w:tc>
@@ -1987,8 +1995,16 @@
               <w:spacing w:line="360" w:lineRule="auto"/>
               <w:rPr>
                 <w:sz w:val="28"/>
-              </w:rPr>
-            </w:pPr>
+                <w:lang w:val="en-US"/>
+              </w:rPr>
+            </w:pPr>
+            <w:r>
+              <w:rPr>
+                <w:sz w:val="28"/>
+                <w:lang w:val="en-US"/>
+              </w:rPr>
+              <w:t>2</w:t>
+            </w:r>
           </w:p>
         </w:tc>
         <w:tc>
@@ -2109,7 +2125,7 @@
                 <w:sz w:val="28"/>
                 <w:lang w:val="en-US"/>
               </w:rPr>
-              <w:t>6,975</w:t>
+              <w:t>7</w:t>
             </w:r>
           </w:p>
         </w:tc>
@@ -2136,7 +2152,7 @@
                 <w:sz w:val="28"/>
                 <w:lang w:val="en-US"/>
               </w:rPr>
-              <w:t>1642,04</w:t>
+              <w:t>1648,58</w:t>
             </w:r>
           </w:p>
         </w:tc>
@@ -2155,8 +2171,16 @@
               <w:spacing w:line="360" w:lineRule="auto"/>
               <w:rPr>
                 <w:sz w:val="28"/>
-              </w:rPr>
-            </w:pPr>
+                <w:lang w:val="en-US"/>
+              </w:rPr>
+            </w:pPr>
+            <w:r>
+              <w:rPr>
+                <w:sz w:val="28"/>
+                <w:lang w:val="en-US"/>
+              </w:rPr>
+              <w:t>3</w:t>
+            </w:r>
           </w:p>
         </w:tc>
         <w:tc>
@@ -2316,7 +2340,7 @@
                 <w:sz w:val="28"/>
                 <w:lang w:val="en-US"/>
               </w:rPr>
-              <w:t>7,007</w:t>
+              <w:t>7,005</w:t>
             </w:r>
           </w:p>
         </w:tc>
@@ -2343,7 +2367,7 @@
                 <w:sz w:val="28"/>
                 <w:lang w:val="en-US"/>
               </w:rPr>
-              <w:t>1652,9</w:t>
+              <w:t>1644,21</w:t>
             </w:r>
           </w:p>
         </w:tc>
@@ -2362,8 +2386,16 @@
               <w:spacing w:line="360" w:lineRule="auto"/>
               <w:rPr>
                 <w:sz w:val="28"/>
-              </w:rPr>
-            </w:pPr>
+                <w:lang w:val="en-US"/>
+              </w:rPr>
+            </w:pPr>
+            <w:r>
+              <w:rPr>
+                <w:sz w:val="28"/>
+                <w:lang w:val="en-US"/>
+              </w:rPr>
+              <w:t>4</w:t>
+            </w:r>
           </w:p>
         </w:tc>
         <w:tc>
@@ -2467,7 +2499,7 @@
                 <w:sz w:val="28"/>
                 <w:lang w:val="en-US"/>
               </w:rPr>
-              <w:t>494,9</w:t>
+              <w:t>494,5</w:t>
             </w:r>
           </w:p>
         </w:tc>
@@ -2494,7 +2526,7 @@
                 <w:sz w:val="28"/>
                 <w:lang w:val="en-US"/>
               </w:rPr>
-              <w:t>6,998</w:t>
+              <w:t>7,027</w:t>
             </w:r>
           </w:p>
         </w:tc>
@@ -2521,7 +2553,7 @@
                 <w:sz w:val="28"/>
                 <w:lang w:val="en-US"/>
               </w:rPr>
-              <w:t>1659,79</w:t>
+              <w:t>1652,11</w:t>
             </w:r>
           </w:p>
         </w:tc>
@@ -2540,8 +2572,16 @@
               <w:spacing w:line="360" w:lineRule="auto"/>
               <w:rPr>
                 <w:sz w:val="28"/>
-              </w:rPr>
-            </w:pPr>
+                <w:lang w:val="en-US"/>
+              </w:rPr>
+            </w:pPr>
+            <w:r>
+              <w:rPr>
+                <w:sz w:val="28"/>
+                <w:lang w:val="en-US"/>
+              </w:rPr>
+              <w:t>5</w:t>
+            </w:r>
           </w:p>
         </w:tc>
         <w:tc>
@@ -2635,7 +2675,7 @@
                 <w:sz w:val="28"/>
                 <w:lang w:val="en-US"/>
               </w:rPr>
-              <w:t>494,6</w:t>
+              <w:t>494,5</w:t>
             </w:r>
           </w:p>
         </w:tc>
@@ -2662,7 +2702,7 @@
                 <w:sz w:val="28"/>
                 <w:lang w:val="en-US"/>
               </w:rPr>
-              <w:t>7,011</w:t>
+              <w:t>7,007</w:t>
             </w:r>
           </w:p>
         </w:tc>
@@ -2689,7 +2729,7 @@
                 <w:sz w:val="28"/>
                 <w:lang w:val="en-US"/>
               </w:rPr>
-              <w:t>1671,96</w:t>
+              <w:t>1667,62</w:t>
             </w:r>
           </w:p>
         </w:tc>
@@ -2708,8 +2748,16 @@
               <w:spacing w:line="360" w:lineRule="auto"/>
               <w:rPr>
                 <w:sz w:val="28"/>
-              </w:rPr>
-            </w:pPr>
+                <w:lang w:val="en-US"/>
+              </w:rPr>
+            </w:pPr>
+            <w:r>
+              <w:rPr>
+                <w:sz w:val="28"/>
+                <w:lang w:val="en-US"/>
+              </w:rPr>
+              <w:t>6</w:t>
+            </w:r>
           </w:p>
         </w:tc>
         <w:tc>
@@ -2803,7 +2851,7 @@
                 <w:sz w:val="28"/>
                 <w:lang w:val="en-US"/>
               </w:rPr>
-              <w:t>494,9</w:t>
+              <w:t>494,5</w:t>
             </w:r>
           </w:p>
         </w:tc>
@@ -2830,7 +2878,7 @@
                 <w:sz w:val="28"/>
                 <w:lang w:val="en-US"/>
               </w:rPr>
-              <w:t>6,993</w:t>
+              <w:t>6,98</w:t>
             </w:r>
           </w:p>
         </w:tc>
@@ -2857,7 +2905,7 @@
                 <w:sz w:val="28"/>
                 <w:lang w:val="en-US"/>
               </w:rPr>
-              <w:t>1664,72</w:t>
+              <w:t>1629,92</w:t>
             </w:r>
           </w:p>
         </w:tc>
@@ -2876,8 +2924,16 @@
               <w:spacing w:line="360" w:lineRule="auto"/>
               <w:rPr>
                 <w:sz w:val="28"/>
-              </w:rPr>
-            </w:pPr>
+                <w:lang w:val="en-US"/>
+              </w:rPr>
+            </w:pPr>
+            <w:r>
+              <w:rPr>
+                <w:sz w:val="28"/>
+                <w:lang w:val="en-US"/>
+              </w:rPr>
+              <w:t>7</w:t>
+            </w:r>
           </w:p>
         </w:tc>
         <w:tc>
@@ -2970,7 +3026,7 @@
                 <w:sz w:val="28"/>
                 <w:lang w:val="en-US"/>
               </w:rPr>
-              <w:t>494,8</w:t>
+              <w:t>494,5</w:t>
             </w:r>
           </w:p>
         </w:tc>
@@ -2997,7 +3053,7 @@
                 <w:sz w:val="28"/>
                 <w:lang w:val="en-US"/>
               </w:rPr>
-              <w:t>6,996</w:t>
+              <w:t>7,022</w:t>
             </w:r>
           </w:p>
         </w:tc>
@@ -3024,7 +3080,7 @@
                 <w:sz w:val="28"/>
                 <w:lang w:val="en-US"/>
               </w:rPr>
-              <w:t>1667,27</w:t>
+              <w:t>1641,19</w:t>
             </w:r>
           </w:p>
         </w:tc>
@@ -3043,8 +3099,16 @@
               <w:spacing w:line="360" w:lineRule="auto"/>
               <w:rPr>
                 <w:sz w:val="28"/>
-              </w:rPr>
-            </w:pPr>
+                <w:lang w:val="en-US"/>
+              </w:rPr>
+            </w:pPr>
+            <w:r>
+              <w:rPr>
+                <w:sz w:val="28"/>
+                <w:lang w:val="en-US"/>
+              </w:rPr>
+              <w:t>8</w:t>
+            </w:r>
           </w:p>
         </w:tc>
         <w:tc>
@@ -3137,7 +3201,7 @@
                 <w:sz w:val="28"/>
                 <w:lang w:val="en-US"/>
               </w:rPr>
-              <w:t>494,4</w:t>
+              <w:t>494,7</w:t>
             </w:r>
           </w:p>
         </w:tc>
@@ -3164,7 +3228,7 @@
                 <w:sz w:val="28"/>
                 <w:lang w:val="en-US"/>
               </w:rPr>
-              <w:t>7,018</w:t>
+              <w:t>6,998</w:t>
             </w:r>
           </w:p>
         </w:tc>
@@ -3191,7 +3255,7 @@
                 <w:sz w:val="28"/>
                 <w:lang w:val="en-US"/>
               </w:rPr>
-              <w:t>1658,92</w:t>
+              <w:t>1655,29</w:t>
             </w:r>
           </w:p>
         </w:tc>
@@ -3210,8 +3274,16 @@
               <w:spacing w:line="360" w:lineRule="auto"/>
               <w:rPr>
                 <w:sz w:val="28"/>
-              </w:rPr>
-            </w:pPr>
+                <w:lang w:val="en-US"/>
+              </w:rPr>
+            </w:pPr>
+            <w:r>
+              <w:rPr>
+                <w:sz w:val="28"/>
+                <w:lang w:val="en-US"/>
+              </w:rPr>
+              <w:t>9</w:t>
+            </w:r>
           </w:p>
         </w:tc>
         <w:tc>
@@ -3337,7 +3409,7 @@
                 <w:sz w:val="28"/>
                 <w:lang w:val="en-US"/>
               </w:rPr>
-              <w:t>7,002</w:t>
+              <w:t>7,003</w:t>
             </w:r>
           </w:p>
         </w:tc>
@@ -3364,7 +3436,7 @@
                 <w:sz w:val="28"/>
                 <w:lang w:val="en-US"/>
               </w:rPr>
-              <w:t>1650,06</w:t>
+              <w:t>1672,71</w:t>
             </w:r>
           </w:p>
         </w:tc>
@@ -3383,8 +3455,16 @@
               <w:spacing w:line="360" w:lineRule="auto"/>
               <w:rPr>
                 <w:sz w:val="28"/>
-              </w:rPr>
-            </w:pPr>
+                <w:lang w:val="en-US"/>
+              </w:rPr>
+            </w:pPr>
+            <w:r>
+              <w:rPr>
+                <w:sz w:val="28"/>
+                <w:lang w:val="en-US"/>
+              </w:rPr>
+              <w:t>10</w:t>
+            </w:r>
           </w:p>
         </w:tc>
         <w:tc>
@@ -3513,7 +3593,7 @@
           <w:u w:val="single"/>
           <w:lang w:val="en-US"/>
         </w:rPr>
-        <w:t>1,33</w:t>
+        <w:t>1,3</w:t>
       </w:r>
       <w:r>
         <w:rPr>
@@ -3761,7 +3841,7 @@
                 <w:sz w:val="28"/>
                 <w:lang w:val="en-US"/>
               </w:rPr>
-              <w:t>494,4969</w:t>
+              <w:t>494,6</w:t>
             </w:r>
           </w:p>
         </w:tc>
@@ -3787,7 +3867,7 @@
                 <w:sz w:val="28"/>
                 <w:lang w:val="en-US"/>
               </w:rPr>
-              <w:t>7,0228</w:t>
+              <w:t>7,006</w:t>
             </w:r>
           </w:p>
         </w:tc>
@@ -3812,7 +3892,7 @@
                 <w:sz w:val="28"/>
                 <w:lang w:val="en-US"/>
               </w:rPr>
-              <w:t>1658,5528</w:t>
+              <w:t>1613,24</w:t>
             </w:r>
           </w:p>
         </w:tc>
@@ -3837,7 +3917,7 @@
                 <w:sz w:val="28"/>
                 <w:lang w:val="en-US"/>
               </w:rPr>
-              <w:t>454,2972</w:t>
+              <w:t>423,39</w:t>
             </w:r>
           </w:p>
         </w:tc>
@@ -3892,7 +3972,7 @@
                 <w:sz w:val="28"/>
                 <w:lang w:val="en-US"/>
               </w:rPr>
-              <w:t>495,3674</w:t>
+              <w:t>494,9</w:t>
             </w:r>
           </w:p>
         </w:tc>
@@ -3918,7 +3998,7 @@
                 <w:sz w:val="28"/>
                 <w:lang w:val="en-US"/>
               </w:rPr>
-              <w:t>7,0147</w:t>
+              <w:t>7,008</w:t>
             </w:r>
           </w:p>
         </w:tc>
@@ -3942,7 +4022,7 @@
                 <w:sz w:val="28"/>
                 <w:lang w:val="en-US"/>
               </w:rPr>
-              <w:t>1650,7916</w:t>
+              <w:t>1644,82</w:t>
             </w:r>
           </w:p>
         </w:tc>
@@ -3966,7 +4046,7 @@
                 <w:sz w:val="28"/>
                 <w:lang w:val="en-US"/>
               </w:rPr>
-              <w:t>453,8821</w:t>
+              <w:t>357,68</w:t>
             </w:r>
           </w:p>
         </w:tc>
@@ -4548,7 +4628,7 @@
                 <w:sz w:val="28"/>
                 <w:lang w:val="en-US"/>
               </w:rPr>
-              <w:t>6,973</w:t>
+              <w:t>6,995</w:t>
             </w:r>
           </w:p>
         </w:tc>
@@ -4575,7 +4655,7 @@
                 <w:sz w:val="28"/>
                 <w:lang w:val="en-US"/>
               </w:rPr>
-              <w:t>1654,8</w:t>
+              <w:t>1647,2</w:t>
             </w:r>
           </w:p>
         </w:tc>
@@ -4602,7 +4682,7 @@
                 <w:sz w:val="28"/>
                 <w:lang w:val="en-US"/>
               </w:rPr>
-              <w:t>6,973</w:t>
+              <w:t>6,995</w:t>
             </w:r>
           </w:p>
         </w:tc>
@@ -4628,7 +4708,7 @@
                 <w:sz w:val="28"/>
                 <w:lang w:val="en-US"/>
               </w:rPr>
-              <w:t>722,623343137254901960784313725490196078</w:t>
+              <w:t>616,7</w:t>
             </w:r>
           </w:p>
         </w:tc>
@@ -4680,7 +4760,7 @@
                 <w:sz w:val="28"/>
                 <w:lang w:val="en-US"/>
               </w:rPr>
-              <w:t>7,004</w:t>
+              <w:t>7,009</w:t>
             </w:r>
           </w:p>
         </w:tc>
@@ -4706,7 +4786,7 @@
                 <w:sz w:val="28"/>
                 <w:lang w:val="en-US"/>
               </w:rPr>
-              <w:t>1667,92</w:t>
+              <w:t>1656,5</w:t>
             </w:r>
           </w:p>
         </w:tc>
@@ -4732,7 +4812,7 @@
                 <w:sz w:val="28"/>
                 <w:lang w:val="en-US"/>
               </w:rPr>
-              <w:t>7,004</w:t>
+              <w:t>7,009</w:t>
             </w:r>
           </w:p>
         </w:tc>
@@ -4757,7 +4837,7 @@
                 <w:sz w:val="28"/>
                 <w:lang w:val="en-US"/>
               </w:rPr>
-              <w:t>705,579343137254901960784313725490196078</w:t>
+              <w:t>667,3</w:t>
             </w:r>
           </w:p>
         </w:tc>
@@ -4809,7 +4889,7 @@
                 <w:sz w:val="28"/>
                 <w:lang w:val="en-US"/>
               </w:rPr>
-              <w:t>7,013</w:t>
+              <w:t>7,014</w:t>
             </w:r>
           </w:p>
         </w:tc>
@@ -4835,7 +4915,7 @@
                 <w:sz w:val="28"/>
                 <w:lang w:val="en-US"/>
               </w:rPr>
-              <w:t>1651,51</w:t>
+              <w:t>1664,78</w:t>
             </w:r>
           </w:p>
         </w:tc>
@@ -4861,7 +4941,7 @@
                 <w:sz w:val="28"/>
                 <w:lang w:val="en-US"/>
               </w:rPr>
-              <w:t>7,013</w:t>
+              <w:t>7,014</w:t>
             </w:r>
           </w:p>
         </w:tc>
@@ -4886,7 +4966,7 @@
                 <w:sz w:val="28"/>
                 <w:lang w:val="en-US"/>
               </w:rPr>
-              <w:t>687,247950980392156862745098039215686275</w:t>
+              <w:t>484,6</w:t>
             </w:r>
           </w:p>
         </w:tc>
@@ -4938,7 +5018,7 @@
                 <w:sz w:val="28"/>
                 <w:lang w:val="en-US"/>
               </w:rPr>
-              <w:t>7,022</w:t>
+              <w:t>7,014</w:t>
             </w:r>
           </w:p>
         </w:tc>
@@ -4964,7 +5044,7 @@
                 <w:sz w:val="28"/>
                 <w:lang w:val="en-US"/>
               </w:rPr>
-              <w:t>1659,48</w:t>
+              <w:t>1660,03</w:t>
             </w:r>
           </w:p>
         </w:tc>
@@ -4990,7 +5070,7 @@
                 <w:sz w:val="28"/>
                 <w:lang w:val="en-US"/>
               </w:rPr>
-              <w:t>7,022</w:t>
+              <w:t>7,014</w:t>
             </w:r>
           </w:p>
         </w:tc>
@@ -5015,7 +5095,7 @@
                 <w:sz w:val="28"/>
                 <w:lang w:val="en-US"/>
               </w:rPr>
-              <w:t>638,94057</w:t>
+              <w:t>601,4</w:t>
             </w:r>
           </w:p>
         </w:tc>
@@ -5067,7 +5147,7 @@
                 <w:sz w:val="28"/>
                 <w:lang w:val="en-US"/>
               </w:rPr>
-              <w:t>6,995</w:t>
+              <w:t>6,985</w:t>
             </w:r>
           </w:p>
         </w:tc>
@@ -5093,7 +5173,7 @@
                 <w:sz w:val="28"/>
                 <w:lang w:val="en-US"/>
               </w:rPr>
-              <w:t>1639,95</w:t>
+              <w:t>1646,07</w:t>
             </w:r>
           </w:p>
         </w:tc>
@@ -5119,7 +5199,7 @@
                 <w:sz w:val="28"/>
                 <w:lang w:val="en-US"/>
               </w:rPr>
-              <w:t>6,995</w:t>
+              <w:t>507,5</w:t>
             </w:r>
           </w:p>
         </w:tc>
@@ -5144,7 +5224,7 @@
                 <w:sz w:val="28"/>
                 <w:lang w:val="en-US"/>
               </w:rPr>
-              <w:t>295,364862745098039215686274509803921569</w:t>
+              <w:t>415,34</w:t>
             </w:r>
           </w:p>
         </w:tc>
@@ -5196,7 +5276,7 @@
                 <w:sz w:val="28"/>
                 <w:lang w:val="en-US"/>
               </w:rPr>
-              <w:t>6,975</w:t>
+              <w:t>6,984</w:t>
             </w:r>
           </w:p>
         </w:tc>
@@ -5222,7 +5302,7 @@
                 <w:sz w:val="28"/>
                 <w:lang w:val="en-US"/>
               </w:rPr>
-              <w:t>1646,85</w:t>
+              <w:t>1651,6</w:t>
             </w:r>
           </w:p>
         </w:tc>
@@ -5248,7 +5328,7 @@
                 <w:sz w:val="28"/>
                 <w:lang w:val="en-US"/>
               </w:rPr>
-              <w:t>6,975</w:t>
+              <w:t>417,7</w:t>
             </w:r>
           </w:p>
         </w:tc>
@@ -5273,7 +5353,7 @@
                 <w:sz w:val="28"/>
                 <w:lang w:val="en-US"/>
               </w:rPr>
-              <w:t>416,080930693069306930693069306930693069</w:t>
+              <w:t>383,81</w:t>
             </w:r>
           </w:p>
         </w:tc>
@@ -6524,7 +6604,7 @@
           <w:sz w:val="28"/>
           <w:lang w:val="en-US"/>
         </w:rPr>
-        <w:t>25,9</w:t>
+        <w:t>0</w:t>
       </w:r>
       <w:r>
         <w:rPr>
@@ -6556,7 +6636,7 @@
           <w:sz w:val="28"/>
           <w:lang w:val="en-US"/>
         </w:rPr>
-        <w:t>65</w:t>
+        <w:t>0</w:t>
       </w:r>
       <w:r>
         <w:rPr>
@@ -6581,7 +6661,7 @@
           <w:sz w:val="28"/>
           <w:lang w:val="en-US"/>
         </w:rPr>
-        <w:t>103</w:t>
+        <w:t>0</w:t>
       </w:r>
       <w:r>
         <w:rPr>
@@ -10000,7 +10080,7 @@
 </file>
 
 <file path=customXml/itemProps1.xml><?xml version="1.0" encoding="utf-8"?>
-<ds:datastoreItem xmlns:ds="http://schemas.openxmlformats.org/officeDocument/2006/customXml" ds:itemID="{19D06104-C116-4686-938B-A94B65B0FD37}">
+<ds:datastoreItem xmlns:ds="http://schemas.openxmlformats.org/officeDocument/2006/customXml" ds:itemID="{6E842549-FB50-49EC-B9CA-94741C4AFDE2}">
   <ds:schemaRefs>
     <ds:schemaRef ds:uri="http://schemas.openxmlformats.org/officeDocument/2006/bibliography"/>
   </ds:schemaRefs>

</xml_diff>